<commit_message>
Updated the script section of FAT
Document Bug Test - Fine Calc Incorrect
</commit_message>
<xml_diff>
--- a/Test Scenario FAT Template.docx
+++ b/Test Scenario FAT Template.docx
@@ -376,7 +376,10 @@
       <w:bookmarkEnd w:id="3"/>
       <w:r>
         <w:lastRenderedPageBreak/>
-        <w:t>Script #: Script Name</w:t>
+        <w:t xml:space="preserve">Script #: </w:t>
+      </w:r>
+      <w:r>
+        <w:t>1.0 Borrow</w:t>
       </w:r>
     </w:p>
     <w:p>
@@ -438,7 +441,15 @@
         <w:pStyle w:val="ListBullet"/>
       </w:pPr>
       <w:r>
-        <w:t>List of all required steps that should be completed prior to executing this script</w:t>
+        <w:t xml:space="preserve">Create a book, title t, author a, </w:t>
+      </w:r>
+      <w:proofErr w:type="spellStart"/>
+      <w:r>
+        <w:t>cNo</w:t>
+      </w:r>
+      <w:proofErr w:type="spellEnd"/>
+      <w:r>
+        <w:t xml:space="preserve"> c1</w:t>
       </w:r>
     </w:p>
     <w:p>
@@ -446,21 +457,15 @@
         <w:pStyle w:val="ListBullet"/>
       </w:pPr>
       <w:r>
-        <w:t xml:space="preserve">Examples might include required test data, other scripts that should be run before </w:t>
+        <w:t xml:space="preserve">Create a patron, name t, last j. </w:t>
       </w:r>
+    </w:p>
+    <w:p>
+      <w:pPr>
+        <w:pStyle w:val="ListBullet"/>
+      </w:pPr>
       <w:r>
-        <w:t xml:space="preserve">this one, initial states that should be set, </w:t>
-      </w:r>
-      <w:r>
-        <w:t xml:space="preserve">specific required equipment/software, </w:t>
-      </w:r>
-      <w:proofErr w:type="spellStart"/>
-      <w:r>
-        <w:t>etc</w:t>
-      </w:r>
-      <w:proofErr w:type="spellEnd"/>
-      <w:r>
-        <w:t>…</w:t>
+        <w:t>Borrow the book from the library</w:t>
       </w:r>
     </w:p>
     <w:p>
@@ -628,13 +633,21 @@
           <w:tcPr>
             <w:tcW w:w="3416" w:type="dxa"/>
           </w:tcPr>
-          <w:p/>
+          <w:p>
+            <w:r>
+              <w:t xml:space="preserve">Load Main class </w:t>
+            </w:r>
+          </w:p>
         </w:tc>
         <w:tc>
           <w:tcPr>
             <w:tcW w:w="3795" w:type="dxa"/>
           </w:tcPr>
-          <w:p/>
+          <w:p>
+            <w:r>
+              <w:t>Main menu for library system should load</w:t>
+            </w:r>
+          </w:p>
         </w:tc>
         <w:tc>
           <w:tcPr>
@@ -658,13 +671,21 @@
           <w:tcPr>
             <w:tcW w:w="3416" w:type="dxa"/>
           </w:tcPr>
-          <w:p/>
+          <w:p>
+            <w:r>
+              <w:t>Type “r” as choice from main menu</w:t>
+            </w:r>
+          </w:p>
         </w:tc>
         <w:tc>
           <w:tcPr>
             <w:tcW w:w="3795" w:type="dxa"/>
           </w:tcPr>
-          <w:p/>
+          <w:p>
+            <w:r>
+              <w:t>Return Book Use Case UI should load</w:t>
+            </w:r>
+          </w:p>
         </w:tc>
         <w:tc>
           <w:tcPr>
@@ -4313,6 +4334,7 @@
     <w:lsdException w:name="HTML Sample" w:semiHidden="1" w:unhideWhenUsed="1"/>
     <w:lsdException w:name="HTML Typewriter" w:semiHidden="1" w:unhideWhenUsed="1"/>
     <w:lsdException w:name="HTML Variable" w:semiHidden="1" w:unhideWhenUsed="1"/>
+    <w:lsdException w:name="Normal Table" w:semiHidden="1" w:unhideWhenUsed="1"/>
     <w:lsdException w:name="annotation subject" w:semiHidden="1" w:unhideWhenUsed="1"/>
     <w:lsdException w:name="No List" w:semiHidden="1" w:unhideWhenUsed="1"/>
     <w:lsdException w:name="Outline List 1" w:semiHidden="1" w:unhideWhenUsed="1"/>
@@ -4355,8 +4377,11 @@
     <w:lsdException w:name="Table Contemporary" w:semiHidden="1" w:unhideWhenUsed="1"/>
     <w:lsdException w:name="Table Elegant" w:semiHidden="1" w:unhideWhenUsed="1"/>
     <w:lsdException w:name="Table Professional" w:semiHidden="1" w:unhideWhenUsed="1"/>
+    <w:lsdException w:name="Table Subtle 1" w:semiHidden="1" w:unhideWhenUsed="1"/>
     <w:lsdException w:name="Table Subtle 2" w:semiHidden="1" w:unhideWhenUsed="1"/>
     <w:lsdException w:name="Table Web 1" w:semiHidden="1" w:unhideWhenUsed="1"/>
+    <w:lsdException w:name="Table Web 2" w:semiHidden="1" w:unhideWhenUsed="1"/>
+    <w:lsdException w:name="Table Web 3" w:semiHidden="1" w:unhideWhenUsed="1"/>
     <w:lsdException w:name="Balloon Text" w:semiHidden="1" w:unhideWhenUsed="1"/>
     <w:lsdException w:name="Table Theme" w:semiHidden="1" w:unhideWhenUsed="1"/>
     <w:lsdException w:name="Placeholder Text" w:semiHidden="1" w:uiPriority="99"/>

</xml_diff>

<commit_message>
Update on FAT document + Hypothesis document drafting
</commit_message>
<xml_diff>
--- a/Test Scenario FAT Template.docx
+++ b/Test Scenario FAT Template.docx
@@ -251,33 +251,10 @@
         <w:pStyle w:val="ListBullet"/>
       </w:pPr>
       <w:r>
-        <w:t xml:space="preserve">1.1 </w:t>
-      </w:r>
-      <w:proofErr w:type="spellStart"/>
-      <w:r>
-        <w:t>createBook</w:t>
-      </w:r>
-      <w:proofErr w:type="spellEnd"/>
-    </w:p>
-    <w:p>
-      <w:pPr>
-        <w:pStyle w:val="ListBullet"/>
-      </w:pPr>
-      <w:r>
-        <w:t xml:space="preserve">1.2 </w:t>
-      </w:r>
-      <w:proofErr w:type="spellStart"/>
-      <w:r>
-        <w:t>setOverDue</w:t>
-      </w:r>
-      <w:proofErr w:type="spellEnd"/>
-    </w:p>
-    <w:p>
-      <w:pPr>
-        <w:pStyle w:val="ListBullet"/>
-      </w:pPr>
-      <w:r>
-        <w:t>1.3 Test Script Name</w:t>
+        <w:t>1.1</w:t>
+      </w:r>
+      <w:r>
+        <w:t xml:space="preserve"> return</w:t>
       </w:r>
     </w:p>
     <w:p>
@@ -297,7 +274,7 @@
         </w:numPr>
       </w:pPr>
       <w:r>
-        <w:t xml:space="preserve">Borrow Book for 9 days. </w:t>
+        <w:t>Return a book that is one day overdue</w:t>
       </w:r>
     </w:p>
     <w:p>
@@ -322,7 +299,7 @@
         <w:pStyle w:val="ListBullet"/>
       </w:pPr>
       <w:r>
-        <w:t>Component 1</w:t>
+        <w:t>That a book exists in the library</w:t>
       </w:r>
     </w:p>
     <w:p>
@@ -330,7 +307,7 @@
         <w:pStyle w:val="ListBullet"/>
       </w:pPr>
       <w:r>
-        <w:t>Component 2</w:t>
+        <w:t>That a patron exists in the library</w:t>
       </w:r>
     </w:p>
     <w:p>
@@ -338,7 +315,7 @@
         <w:pStyle w:val="ListBullet"/>
       </w:pPr>
       <w:r>
-        <w:t>Functional Requirements Group 1</w:t>
+        <w:t>That book has been borrowed</w:t>
       </w:r>
     </w:p>
     <w:p>
@@ -379,7 +356,10 @@
         <w:t xml:space="preserve">Script #: </w:t>
       </w:r>
       <w:r>
-        <w:t>1.0 Borrow</w:t>
+        <w:t xml:space="preserve">1.0 </w:t>
+      </w:r>
+      <w:r>
+        <w:t>Return</w:t>
       </w:r>
     </w:p>
     <w:p>
@@ -459,13 +439,64 @@
       <w:r>
         <w:t xml:space="preserve">Create a patron, name t, last j. </w:t>
       </w:r>
+      <w:r>
+        <w:t>(dummy email and phone number)</w:t>
+      </w:r>
     </w:p>
     <w:p>
       <w:pPr>
         <w:pStyle w:val="ListBullet"/>
       </w:pPr>
       <w:r>
-        <w:t>Borrow the book from the library</w:t>
+        <w:t>Take out loan with those book details (with current date on library)</w:t>
+      </w:r>
+    </w:p>
+    <w:p>
+      <w:pPr>
+        <w:pStyle w:val="ListBullet"/>
+      </w:pPr>
+      <w:r>
+        <w:t xml:space="preserve">Result of the following should be </w:t>
+      </w:r>
+      <w:r>
+        <w:rPr>
+          <w:noProof/>
+        </w:rPr>
+        <w:drawing>
+          <wp:inline distT="0" distB="0" distL="0" distR="0" wp14:anchorId="1D346226" wp14:editId="707B6395">
+            <wp:extent cx="3438525" cy="1057509"/>
+            <wp:effectExtent l="0" t="0" r="0" b="9525"/>
+            <wp:docPr id="1" name="Picture 1"/>
+            <wp:cNvGraphicFramePr>
+              <a:graphicFrameLocks xmlns:a="http://schemas.openxmlformats.org/drawingml/2006/main" noChangeAspect="1"/>
+            </wp:cNvGraphicFramePr>
+            <a:graphic xmlns:a="http://schemas.openxmlformats.org/drawingml/2006/main">
+              <a:graphicData uri="http://schemas.openxmlformats.org/drawingml/2006/picture">
+                <pic:pic xmlns:pic="http://schemas.openxmlformats.org/drawingml/2006/picture">
+                  <pic:nvPicPr>
+                    <pic:cNvPr id="1" name=""/>
+                    <pic:cNvPicPr/>
+                  </pic:nvPicPr>
+                  <pic:blipFill>
+                    <a:blip r:embed="rId7"/>
+                    <a:stretch>
+                      <a:fillRect/>
+                    </a:stretch>
+                  </pic:blipFill>
+                  <pic:spPr>
+                    <a:xfrm>
+                      <a:off x="0" y="0"/>
+                      <a:ext cx="3494314" cy="1074667"/>
+                    </a:xfrm>
+                    <a:prstGeom prst="rect">
+                      <a:avLst/>
+                    </a:prstGeom>
+                  </pic:spPr>
+                </pic:pic>
+              </a:graphicData>
+            </a:graphic>
+          </wp:inline>
+        </w:drawing>
       </w:r>
     </w:p>
     <w:p>
@@ -485,7 +516,7 @@
         </w:numPr>
       </w:pPr>
       <w:r>
-        <w:t xml:space="preserve">List all steps that should be taken after the test case is executed </w:t>
+        <w:t xml:space="preserve">Answer the question </w:t>
       </w:r>
     </w:p>
     <w:p>
@@ -653,7 +684,11 @@
           <w:tcPr>
             <w:tcW w:w="759" w:type="dxa"/>
           </w:tcPr>
-          <w:p/>
+          <w:p>
+            <w:r>
+              <w:t>Pass</w:t>
+            </w:r>
+          </w:p>
         </w:tc>
       </w:tr>
       <w:tr>
@@ -673,7 +708,7 @@
           </w:tcPr>
           <w:p>
             <w:r>
-              <w:t>Type “r” as choice from main menu</w:t>
+              <w:t>Increment Date by 3 days</w:t>
             </w:r>
           </w:p>
         </w:tc>
@@ -683,7 +718,7 @@
           </w:tcPr>
           <w:p>
             <w:r>
-              <w:t>Return Book Use Case UI should load</w:t>
+              <w:t>The date should show 1 day ahead of the due date</w:t>
             </w:r>
           </w:p>
         </w:tc>
@@ -691,7 +726,11 @@
           <w:tcPr>
             <w:tcW w:w="759" w:type="dxa"/>
           </w:tcPr>
-          <w:p/>
+          <w:p>
+            <w:r>
+              <w:t>Pass</w:t>
+            </w:r>
+          </w:p>
         </w:tc>
       </w:tr>
       <w:tr>
@@ -709,19 +748,31 @@
           <w:tcPr>
             <w:tcW w:w="3416" w:type="dxa"/>
           </w:tcPr>
-          <w:p/>
+          <w:p>
+            <w:r>
+              <w:t>Type “r” into the main menu screen</w:t>
+            </w:r>
+          </w:p>
         </w:tc>
         <w:tc>
           <w:tcPr>
             <w:tcW w:w="3795" w:type="dxa"/>
           </w:tcPr>
-          <w:p/>
+          <w:p>
+            <w:r>
+              <w:t>The return book screen should be listed.</w:t>
+            </w:r>
+          </w:p>
         </w:tc>
         <w:tc>
           <w:tcPr>
             <w:tcW w:w="759" w:type="dxa"/>
           </w:tcPr>
-          <w:p/>
+          <w:p>
+            <w:r>
+              <w:t>Pass</w:t>
+            </w:r>
+          </w:p>
         </w:tc>
       </w:tr>
       <w:tr>
@@ -747,19 +798,30 @@
                 <w:tab w:val="clear" w:pos="8640"/>
               </w:tabs>
             </w:pPr>
+            <w:r>
+              <w:t xml:space="preserve">Type in the book number. </w:t>
+            </w:r>
           </w:p>
         </w:tc>
         <w:tc>
           <w:tcPr>
             <w:tcW w:w="3795" w:type="dxa"/>
           </w:tcPr>
-          <w:p/>
+          <w:p>
+            <w:r>
+              <w:t>The scanning operation should complete</w:t>
+            </w:r>
+          </w:p>
         </w:tc>
         <w:tc>
           <w:tcPr>
             <w:tcW w:w="759" w:type="dxa"/>
           </w:tcPr>
-          <w:p/>
+          <w:p>
+            <w:r>
+              <w:t>Pass</w:t>
+            </w:r>
+          </w:p>
         </w:tc>
       </w:tr>
       <w:tr>
@@ -777,139 +839,31 @@
           <w:tcPr>
             <w:tcW w:w="3416" w:type="dxa"/>
           </w:tcPr>
-          <w:p/>
+          <w:p>
+            <w:r>
+              <w:t>A fine should be imposed for overdue</w:t>
+            </w:r>
+          </w:p>
         </w:tc>
         <w:tc>
           <w:tcPr>
             <w:tcW w:w="3795" w:type="dxa"/>
           </w:tcPr>
-          <w:p/>
+          <w:p>
+            <w:r>
+              <w:t>Fine should be greater than 0 after returning the book.</w:t>
+            </w:r>
+          </w:p>
         </w:tc>
         <w:tc>
           <w:tcPr>
             <w:tcW w:w="759" w:type="dxa"/>
           </w:tcPr>
-          <w:p/>
-        </w:tc>
-      </w:tr>
-      <w:tr>
-        <w:tc>
-          <w:tcPr>
-            <w:tcW w:w="738" w:type="dxa"/>
-          </w:tcPr>
           <w:p>
             <w:r>
-              <w:t>6</w:t>
+              <w:t>Fail</w:t>
             </w:r>
           </w:p>
-        </w:tc>
-        <w:tc>
-          <w:tcPr>
-            <w:tcW w:w="3416" w:type="dxa"/>
-          </w:tcPr>
-          <w:p/>
-        </w:tc>
-        <w:tc>
-          <w:tcPr>
-            <w:tcW w:w="3795" w:type="dxa"/>
-          </w:tcPr>
-          <w:p/>
-        </w:tc>
-        <w:tc>
-          <w:tcPr>
-            <w:tcW w:w="759" w:type="dxa"/>
-          </w:tcPr>
-          <w:p/>
-        </w:tc>
-      </w:tr>
-      <w:tr>
-        <w:tc>
-          <w:tcPr>
-            <w:tcW w:w="738" w:type="dxa"/>
-          </w:tcPr>
-          <w:p>
-            <w:r>
-              <w:t>7</w:t>
-            </w:r>
-          </w:p>
-        </w:tc>
-        <w:tc>
-          <w:tcPr>
-            <w:tcW w:w="3416" w:type="dxa"/>
-          </w:tcPr>
-          <w:p/>
-        </w:tc>
-        <w:tc>
-          <w:tcPr>
-            <w:tcW w:w="3795" w:type="dxa"/>
-          </w:tcPr>
-          <w:p/>
-        </w:tc>
-        <w:tc>
-          <w:tcPr>
-            <w:tcW w:w="759" w:type="dxa"/>
-          </w:tcPr>
-          <w:p/>
-        </w:tc>
-      </w:tr>
-      <w:tr>
-        <w:tc>
-          <w:tcPr>
-            <w:tcW w:w="738" w:type="dxa"/>
-          </w:tcPr>
-          <w:p>
-            <w:r>
-              <w:t>8</w:t>
-            </w:r>
-          </w:p>
-        </w:tc>
-        <w:tc>
-          <w:tcPr>
-            <w:tcW w:w="3416" w:type="dxa"/>
-          </w:tcPr>
-          <w:p/>
-        </w:tc>
-        <w:tc>
-          <w:tcPr>
-            <w:tcW w:w="3795" w:type="dxa"/>
-          </w:tcPr>
-          <w:p/>
-        </w:tc>
-        <w:tc>
-          <w:tcPr>
-            <w:tcW w:w="759" w:type="dxa"/>
-          </w:tcPr>
-          <w:p/>
-        </w:tc>
-      </w:tr>
-      <w:tr>
-        <w:tc>
-          <w:tcPr>
-            <w:tcW w:w="738" w:type="dxa"/>
-          </w:tcPr>
-          <w:p>
-            <w:r>
-              <w:t>9</w:t>
-            </w:r>
-          </w:p>
-        </w:tc>
-        <w:tc>
-          <w:tcPr>
-            <w:tcW w:w="3416" w:type="dxa"/>
-          </w:tcPr>
-          <w:p/>
-        </w:tc>
-        <w:tc>
-          <w:tcPr>
-            <w:tcW w:w="3795" w:type="dxa"/>
-          </w:tcPr>
-          <w:p/>
-        </w:tc>
-        <w:tc>
-          <w:tcPr>
-            <w:tcW w:w="759" w:type="dxa"/>
-          </w:tcPr>
-          <w:p/>
         </w:tc>
       </w:tr>
     </w:tbl>
@@ -996,7 +950,8 @@
           </w:tcPr>
           <w:p>
             <w:r>
-              <w:t>2/12/06 11:35 am</w:t>
+              <w:lastRenderedPageBreak/>
+              <w:t xml:space="preserve">18/10/2020 2:52pm </w:t>
             </w:r>
           </w:p>
         </w:tc>
@@ -1006,7 +961,7 @@
           </w:tcPr>
           <w:p>
             <w:r>
-              <w:t>Joseph Jones</w:t>
+              <w:t>Timothy Pickard</w:t>
             </w:r>
           </w:p>
         </w:tc>
@@ -1016,7 +971,7 @@
           </w:tcPr>
           <w:p>
             <w:r>
-              <w:t>Samsmith1</w:t>
+              <w:t>TimTest1</w:t>
             </w:r>
           </w:p>
         </w:tc>
@@ -1037,6 +992,9 @@
           <w:p>
             <w:r>
               <w:t>Failed</w:t>
+            </w:r>
+            <w:r>
+              <w:t xml:space="preserve"> (See results)</w:t>
             </w:r>
           </w:p>
         </w:tc>
@@ -1095,11 +1053,88 @@
       </w:tr>
     </w:tbl>
     <w:p/>
+    <w:p/>
+    <w:p>
+      <w:pPr>
+        <w:pStyle w:val="Heading2"/>
+      </w:pPr>
+      <w:r>
+        <w:rPr>
+          <w:noProof/>
+        </w:rPr>
+        <w:drawing>
+          <wp:anchor distT="0" distB="0" distL="114300" distR="114300" simplePos="0" relativeHeight="251658752" behindDoc="0" locked="0" layoutInCell="1" allowOverlap="1" wp14:anchorId="2FA54DE0" wp14:editId="521F356C">
+            <wp:simplePos x="0" y="0"/>
+            <wp:positionH relativeFrom="column">
+              <wp:posOffset>0</wp:posOffset>
+            </wp:positionH>
+            <wp:positionV relativeFrom="paragraph">
+              <wp:posOffset>412750</wp:posOffset>
+            </wp:positionV>
+            <wp:extent cx="5486400" cy="3887470"/>
+            <wp:effectExtent l="0" t="0" r="0" b="0"/>
+            <wp:wrapThrough wrapText="bothSides">
+              <wp:wrapPolygon edited="0">
+                <wp:start x="0" y="0"/>
+                <wp:lineTo x="0" y="21487"/>
+                <wp:lineTo x="21525" y="21487"/>
+                <wp:lineTo x="21525" y="0"/>
+                <wp:lineTo x="0" y="0"/>
+              </wp:wrapPolygon>
+            </wp:wrapThrough>
+            <wp:docPr id="2" name="Picture 2"/>
+            <wp:cNvGraphicFramePr>
+              <a:graphicFrameLocks xmlns:a="http://schemas.openxmlformats.org/drawingml/2006/main" noChangeAspect="1"/>
+            </wp:cNvGraphicFramePr>
+            <a:graphic xmlns:a="http://schemas.openxmlformats.org/drawingml/2006/main">
+              <a:graphicData uri="http://schemas.openxmlformats.org/drawingml/2006/picture">
+                <pic:pic xmlns:pic="http://schemas.openxmlformats.org/drawingml/2006/picture">
+                  <pic:nvPicPr>
+                    <pic:cNvPr id="1" name=""/>
+                    <pic:cNvPicPr/>
+                  </pic:nvPicPr>
+                  <pic:blipFill>
+                    <a:blip r:embed="rId8">
+                      <a:extLst>
+                        <a:ext uri="{28A0092B-C50C-407E-A947-70E740481C1C}">
+                          <a14:useLocalDpi xmlns:a14="http://schemas.microsoft.com/office/drawing/2010/main" val="0"/>
+                        </a:ext>
+                      </a:extLst>
+                    </a:blip>
+                    <a:stretch>
+                      <a:fillRect/>
+                    </a:stretch>
+                  </pic:blipFill>
+                  <pic:spPr>
+                    <a:xfrm>
+                      <a:off x="0" y="0"/>
+                      <a:ext cx="5486400" cy="3887470"/>
+                    </a:xfrm>
+                    <a:prstGeom prst="rect">
+                      <a:avLst/>
+                    </a:prstGeom>
+                  </pic:spPr>
+                </pic:pic>
+              </a:graphicData>
+            </a:graphic>
+            <wp14:sizeRelH relativeFrom="page">
+              <wp14:pctWidth>0</wp14:pctWidth>
+            </wp14:sizeRelH>
+            <wp14:sizeRelV relativeFrom="page">
+              <wp14:pctHeight>0</wp14:pctHeight>
+            </wp14:sizeRelV>
+          </wp:anchor>
+        </w:drawing>
+      </w:r>
+      <w:r>
+        <w:t>Results</w:t>
+      </w:r>
+    </w:p>
     <w:sectPr>
-      <w:headerReference w:type="even" r:id="rId7"/>
-      <w:headerReference w:type="default" r:id="rId8"/>
-      <w:footerReference w:type="even" r:id="rId9"/>
-      <w:footerReference w:type="default" r:id="rId10"/>
+      <w:headerReference w:type="even" r:id="rId9"/>
+      <w:headerReference w:type="default" r:id="rId10"/>
+      <w:footerReference w:type="even" r:id="rId11"/>
+      <w:footerReference w:type="default" r:id="rId12"/>
       <w:pgSz w:w="12240" w:h="15840" w:code="1"/>
       <w:pgMar w:top="1800" w:right="1800" w:bottom="1440" w:left="1800" w:header="720" w:footer="720" w:gutter="0"/>
       <w:cols w:space="720"/>
@@ -1179,7 +1214,7 @@
         <w:noProof/>
         <w:sz w:val="16"/>
       </w:rPr>
-      <w:t>10/17/2020</w:t>
+      <w:t>10/18/2020</w:t>
     </w:r>
     <w:r>
       <w:rPr>
@@ -1417,7 +1452,7 @@
         <w:noProof/>
         <w:sz w:val="16"/>
       </w:rPr>
-      <w:t>10/17/2020</w:t>
+      <w:t>10/18/2020</w:t>
     </w:r>
     <w:r>
       <w:rPr>

</xml_diff>